<commit_message>
desarrollo de los puntos del TP01
ejercicios resueltos del TP01
</commit_message>
<xml_diff>
--- a/TP01_Gonzalez_Laura.docx
+++ b/TP01_Gonzalez_Laura.docx
@@ -207,7 +207,7 @@
                 <v:shape id="_x0000_i1025" type="#_x0000_t75" style="width:78pt;height:45pt" o:ole="">
                   <v:imagedata r:id="rId8" o:title=""/>
                 </v:shape>
-                <o:OLEObject Type="Embed" ProgID="PBrush" ShapeID="_x0000_i1025" DrawAspect="Content" ObjectID="_1774708900" r:id="rId9"/>
+                <o:OLEObject Type="Embed" ProgID="PBrush" ShapeID="_x0000_i1025" DrawAspect="Content" ObjectID="_1774901119" r:id="rId9"/>
               </w:object>
             </w:r>
           </w:p>
@@ -1450,7 +1450,15 @@
     </w:p>
     <w:p>
       <w:r>
-        <w:t>Para aclarar que indicamos con ”Luego escribirlas como expresiones algebraicas” lo aplicamos con el punto a)</w:t>
+        <w:t xml:space="preserve">Para aclarar que indicamos </w:t>
+      </w:r>
+      <w:proofErr w:type="gramStart"/>
+      <w:r>
+        <w:t>con ”</w:t>
+      </w:r>
+      <w:proofErr w:type="gramEnd"/>
+      <w:r>
+        <w:t>Luego escribirlas como expresiones algebraicas” lo aplicamos con el punto a)</w:t>
       </w:r>
     </w:p>
     <w:p>
@@ -1536,8 +1544,13 @@
       <w:r>
         <w:t xml:space="preserve"> </w:t>
       </w:r>
-      <w:r>
-        <w:t>b ^ 2) – ((4 * a) * c)</w:t>
+      <w:proofErr w:type="gramStart"/>
+      <w:r>
+        <w:t>b</w:t>
+      </w:r>
+      <w:proofErr w:type="gramEnd"/>
+      <w:r>
+        <w:t xml:space="preserve"> ^ 2) – ((4 * a) * c)</w:t>
       </w:r>
     </w:p>
     <w:p>
@@ -1819,7 +1832,15 @@
     </w:p>
     <w:p>
       <w:r>
-        <w:t xml:space="preserve">(b + d) / (c + 4) </w:t>
+        <w:t>(b + d) / (</w:t>
+      </w:r>
+      <w:proofErr w:type="gramStart"/>
+      <w:r>
+        <w:t>c</w:t>
+      </w:r>
+      <w:proofErr w:type="gramEnd"/>
+      <w:r>
+        <w:t xml:space="preserve"> + 4) </w:t>
       </w:r>
     </w:p>
     <w:p>
@@ -1911,8 +1932,13 @@
       <w:r>
         <w:t>(</w:t>
       </w:r>
-      <w:r>
-        <w:t xml:space="preserve">x ^ 2 </w:t>
+      <w:proofErr w:type="gramStart"/>
+      <w:r>
+        <w:t>x</w:t>
+      </w:r>
+      <w:proofErr w:type="gramEnd"/>
+      <w:r>
+        <w:t xml:space="preserve"> ^ 2 </w:t>
       </w:r>
       <w:r>
         <w:t>)</w:t>
@@ -1941,11 +1967,16 @@
         <w:t>(</w:t>
       </w:r>
       <w:r>
-        <w:t xml:space="preserve">2 ^ 2 </w:t>
+        <w:t xml:space="preserve">2 ^ </w:t>
+      </w:r>
+      <w:proofErr w:type="gramStart"/>
+      <w:r>
+        <w:t xml:space="preserve">2 </w:t>
       </w:r>
       <w:r>
         <w:t>)</w:t>
       </w:r>
+      <w:proofErr w:type="gramEnd"/>
       <w:r>
         <w:t xml:space="preserve">+ </w:t>
       </w:r>
@@ -2917,7 +2948,15 @@
         </w:rPr>
       </w:pPr>
       <w:r>
-        <w:t xml:space="preserve">!(x &lt; 5) </w:t>
+        <w:t>!(</w:t>
+      </w:r>
+      <w:proofErr w:type="gramStart"/>
+      <w:r>
+        <w:t>x</w:t>
+      </w:r>
+      <w:proofErr w:type="gramEnd"/>
+      <w:r>
+        <w:t xml:space="preserve"> &lt; 5) </w:t>
       </w:r>
       <w:r>
         <w:rPr>
@@ -2947,7 +2986,15 @@
         <w:spacing w:line="240" w:lineRule="auto"/>
       </w:pPr>
       <w:r>
-        <w:t xml:space="preserve">!(x &lt; 5) </w:t>
+        <w:t>!(</w:t>
+      </w:r>
+      <w:proofErr w:type="gramStart"/>
+      <w:r>
+        <w:t>x</w:t>
+      </w:r>
+      <w:proofErr w:type="gramEnd"/>
+      <w:r>
+        <w:t xml:space="preserve"> &lt; 5) </w:t>
       </w:r>
       <w:r>
         <w:rPr>
@@ -2960,8 +3007,13 @@
       <w:pPr>
         <w:spacing w:line="240" w:lineRule="auto"/>
       </w:pPr>
-      <w:r>
-        <w:t xml:space="preserve">!(6 &lt; 5) </w:t>
+      <w:proofErr w:type="gramStart"/>
+      <w:r>
+        <w:t>!(</w:t>
+      </w:r>
+      <w:proofErr w:type="gramEnd"/>
+      <w:r>
+        <w:t xml:space="preserve">6 &lt; 5) </w:t>
       </w:r>
       <w:r>
         <w:rPr>
@@ -2978,7 +3030,15 @@
         </w:rPr>
       </w:pPr>
       <w:r>
-        <w:t xml:space="preserve">!(falso) </w:t>
+        <w:t>!(</w:t>
+      </w:r>
+      <w:proofErr w:type="gramStart"/>
+      <w:r>
+        <w:t>falso</w:t>
+      </w:r>
+      <w:proofErr w:type="gramEnd"/>
+      <w:r>
+        <w:t xml:space="preserve">) </w:t>
       </w:r>
       <w:r>
         <w:rPr>
@@ -3114,15 +3174,28 @@
         <w:t>Ejercicio 10:</w:t>
       </w:r>
       <w:r>
-        <w:t xml:space="preserve"> Para i=22,j=3, evaluar el resultado de </w:t>
+        <w:t xml:space="preserve"> Para i=22</w:t>
+      </w:r>
+      <w:proofErr w:type="gramStart"/>
+      <w:r>
+        <w:t>,j</w:t>
+      </w:r>
+      <w:proofErr w:type="gramEnd"/>
+      <w:r>
+        <w:t xml:space="preserve">=3, evaluar el resultado de </w:t>
       </w:r>
     </w:p>
     <w:p>
       <w:pPr>
         <w:spacing w:line="240" w:lineRule="auto"/>
       </w:pPr>
-      <w:r>
-        <w:t>!((i&gt;4) || !(j&lt;=6))</w:t>
+      <w:proofErr w:type="gramStart"/>
+      <w:r>
+        <w:t>!(</w:t>
+      </w:r>
+      <w:proofErr w:type="gramEnd"/>
+      <w:r>
+        <w:t>(i&gt;4) || !(j&lt;=6))</w:t>
       </w:r>
     </w:p>
     <w:p>
@@ -3144,15 +3217,28 @@
         <w:spacing w:line="240" w:lineRule="auto"/>
       </w:pPr>
       <w:r>
-        <w:t>!((i &gt; 4) || !(j &lt;= 6))</w:t>
+        <w:t>!((</w:t>
+      </w:r>
+      <w:proofErr w:type="gramStart"/>
+      <w:r>
+        <w:t>i</w:t>
+      </w:r>
+      <w:proofErr w:type="gramEnd"/>
+      <w:r>
+        <w:t xml:space="preserve"> &gt; 4) || !(j &lt;= 6))</w:t>
       </w:r>
     </w:p>
     <w:p>
       <w:pPr>
         <w:spacing w:line="240" w:lineRule="auto"/>
       </w:pPr>
-      <w:r>
-        <w:t>!((22 &gt; 4) || !(3 &lt;= 6))</w:t>
+      <w:proofErr w:type="gramStart"/>
+      <w:r>
+        <w:t>!(</w:t>
+      </w:r>
+      <w:proofErr w:type="gramEnd"/>
+      <w:r>
+        <w:t>(22 &gt; 4) || !(3 &lt;= 6))</w:t>
       </w:r>
     </w:p>
     <w:p>
@@ -3160,7 +3246,15 @@
         <w:spacing w:line="240" w:lineRule="auto"/>
       </w:pPr>
       <w:r>
-        <w:t>!(verdadero || ! verdadero)</w:t>
+        <w:t>!(</w:t>
+      </w:r>
+      <w:proofErr w:type="gramStart"/>
+      <w:r>
+        <w:t>verdadero</w:t>
+      </w:r>
+      <w:proofErr w:type="gramEnd"/>
+      <w:r>
+        <w:t xml:space="preserve"> || ! verdadero)</w:t>
       </w:r>
     </w:p>
     <w:p>
@@ -3168,7 +3262,15 @@
         <w:spacing w:line="240" w:lineRule="auto"/>
       </w:pPr>
       <w:r>
-        <w:t>!(verdadero || falso)</w:t>
+        <w:t>!(</w:t>
+      </w:r>
+      <w:proofErr w:type="gramStart"/>
+      <w:r>
+        <w:t>verdadero</w:t>
+      </w:r>
+      <w:proofErr w:type="gramEnd"/>
+      <w:r>
+        <w:t xml:space="preserve"> || falso)</w:t>
       </w:r>
     </w:p>
     <w:p>
@@ -3176,7 +3278,15 @@
         <w:spacing w:line="240" w:lineRule="auto"/>
       </w:pPr>
       <w:r>
-        <w:t>!(verdadero) = falso</w:t>
+        <w:t>!(</w:t>
+      </w:r>
+      <w:proofErr w:type="gramStart"/>
+      <w:r>
+        <w:t>verdadero</w:t>
+      </w:r>
+      <w:proofErr w:type="gramEnd"/>
+      <w:r>
+        <w:t>) = falso</w:t>
       </w:r>
     </w:p>
     <w:p>
@@ -3279,10 +3389,12 @@
       </w:r>
     </w:p>
     <w:p>
+      <w:proofErr w:type="gramStart"/>
       <w:r>
         <w:t>!(</w:t>
       </w:r>
       <w:proofErr w:type="spellStart"/>
+      <w:proofErr w:type="gramEnd"/>
       <w:r>
         <w:t>a+b</w:t>
       </w:r>
@@ -3331,10 +3443,12 @@
       </w:r>
     </w:p>
     <w:p>
+      <w:proofErr w:type="gramStart"/>
       <w:r>
         <w:t>!(</w:t>
       </w:r>
       <w:proofErr w:type="spellStart"/>
+      <w:proofErr w:type="gramEnd"/>
       <w:r>
         <w:t>a+b</w:t>
       </w:r>
@@ -3392,8 +3506,13 @@
       </w:r>
     </w:p>
     <w:p>
-      <w:r>
-        <w:t>!(34 + 12 == 8) || (8 != 0)</w:t>
+      <w:proofErr w:type="gramStart"/>
+      <w:r>
+        <w:t>!(</w:t>
+      </w:r>
+      <w:proofErr w:type="gramEnd"/>
+      <w:r>
+        <w:t>34 + 12 == 8) || (8 != 0)</w:t>
       </w:r>
       <w:r>
         <w:rPr>
@@ -3412,8 +3531,13 @@
       </w:r>
     </w:p>
     <w:p>
-      <w:r>
-        <w:t>!(46 == 8) || (8 != 0)</w:t>
+      <w:proofErr w:type="gramStart"/>
+      <w:r>
+        <w:t>!(</w:t>
+      </w:r>
+      <w:proofErr w:type="gramEnd"/>
+      <w:r>
+        <w:t>46 == 8) || (8 != 0)</w:t>
       </w:r>
       <w:r>
         <w:rPr>
@@ -3433,7 +3557,15 @@
     </w:p>
     <w:p>
       <w:r>
-        <w:t>!(falso) || (verdadero)</w:t>
+        <w:t>!(</w:t>
+      </w:r>
+      <w:proofErr w:type="gramStart"/>
+      <w:r>
+        <w:t>falso</w:t>
+      </w:r>
+      <w:proofErr w:type="gramEnd"/>
+      <w:r>
+        <w:t>) || (verdadero)</w:t>
       </w:r>
       <w:r>
         <w:rPr>
@@ -3452,8 +3584,13 @@
       </w:r>
     </w:p>
     <w:p>
-      <w:r>
-        <w:t xml:space="preserve">verdadero || verdadero </w:t>
+      <w:proofErr w:type="gramStart"/>
+      <w:r>
+        <w:t>verdadero</w:t>
+      </w:r>
+      <w:proofErr w:type="gramEnd"/>
+      <w:r>
+        <w:t xml:space="preserve"> || verdadero </w:t>
       </w:r>
       <w:r>
         <w:rPr>
@@ -3466,8 +3603,13 @@
       </w:r>
     </w:p>
     <w:p>
-      <w:r>
-        <w:t xml:space="preserve">verdadero </w:t>
+      <w:proofErr w:type="gramStart"/>
+      <w:r>
+        <w:t>verdadero</w:t>
+      </w:r>
+      <w:proofErr w:type="gramEnd"/>
+      <w:r>
+        <w:t xml:space="preserve"> </w:t>
       </w:r>
       <w:r>
         <w:rPr>
@@ -3685,10 +3827,12 @@
         <w:tab/>
       </w:r>
       <w:proofErr w:type="spellStart"/>
+      <w:proofErr w:type="gramStart"/>
       <w:r>
         <w:t>nombreUsuario</w:t>
       </w:r>
       <w:proofErr w:type="spellEnd"/>
+      <w:proofErr w:type="gramEnd"/>
       <w:r>
         <w:t>: cadena</w:t>
       </w:r>
@@ -3722,7 +3866,14 @@
       </w:r>
       <w:r>
         <w:tab/>
-        <w:t>saludo: cadena</w:t>
+      </w:r>
+      <w:proofErr w:type="gramStart"/>
+      <w:r>
+        <w:t>saludo</w:t>
+      </w:r>
+      <w:proofErr w:type="gramEnd"/>
+      <w:r>
+        <w:t>: cadena</w:t>
       </w:r>
     </w:p>
     <w:p>
@@ -3844,17 +3995,24 @@
           </w:p>
           <w:p>
             <w:proofErr w:type="spellStart"/>
+            <w:proofErr w:type="gramStart"/>
             <w:r>
               <w:t>nombreUsuario</w:t>
             </w:r>
             <w:proofErr w:type="spellEnd"/>
+            <w:proofErr w:type="gramEnd"/>
             <w:r>
               <w:t>: cadena // variable que almacena el valor ingresado por teclado.</w:t>
             </w:r>
           </w:p>
           <w:p>
-            <w:r>
-              <w:t>saludo: cadena // variable que contiene el mensaje de saludo.</w:t>
+            <w:proofErr w:type="gramStart"/>
+            <w:r>
+              <w:t>saludo</w:t>
+            </w:r>
+            <w:proofErr w:type="gramEnd"/>
+            <w:r>
+              <w:t>: cadena // variable que contiene el mensaje de saludo.</w:t>
             </w:r>
           </w:p>
           <w:p/>
@@ -3996,10 +4154,10 @@
           <w:lang w:eastAsia="es-AR"/>
         </w:rPr>
         <w:drawing>
-          <wp:inline distT="0" distB="0" distL="0" distR="0" wp14:anchorId="28DAB752" wp14:editId="02F7CBDD">
-            <wp:extent cx="3413760" cy="2596469"/>
+          <wp:inline distT="0" distB="0" distL="0" distR="0" wp14:anchorId="3FB8C7AA" wp14:editId="5349EB5E">
+            <wp:extent cx="3334267" cy="2171700"/>
             <wp:effectExtent l="0" t="0" r="0" b="0"/>
-            <wp:docPr id="21" name="Imagen 21"/>
+            <wp:docPr id="24" name="Imagen 24"/>
             <wp:cNvGraphicFramePr>
               <a:graphicFrameLocks xmlns:a="http://schemas.openxmlformats.org/drawingml/2006/main" noChangeAspect="1"/>
             </wp:cNvGraphicFramePr>
@@ -4019,7 +4177,7 @@
                   <pic:spPr>
                     <a:xfrm>
                       <a:off x="0" y="0"/>
-                      <a:ext cx="3417946" cy="2599653"/>
+                      <a:ext cx="3348738" cy="2181126"/>
                     </a:xfrm>
                     <a:prstGeom prst="rect">
                       <a:avLst/>
@@ -4034,24 +4192,18 @@
     </w:p>
     <w:p>
       <w:pPr>
-        <w:tabs>
-          <w:tab w:val="left" w:pos="1428"/>
-        </w:tabs>
-      </w:pPr>
-      <w:r>
-        <w:lastRenderedPageBreak/>
-        <w:tab/>
-      </w:r>
+        <w:jc w:val="center"/>
+      </w:pPr>
       <w:r>
         <w:rPr>
           <w:noProof/>
           <w:lang w:eastAsia="es-AR"/>
         </w:rPr>
         <w:drawing>
-          <wp:inline distT="0" distB="0" distL="0" distR="0" wp14:anchorId="69F415D2" wp14:editId="74EAE42F">
-            <wp:extent cx="3756660" cy="2189765"/>
-            <wp:effectExtent l="0" t="0" r="0" b="1270"/>
-            <wp:docPr id="22" name="Imagen 22"/>
+          <wp:inline distT="0" distB="0" distL="0" distR="0" wp14:anchorId="22BE1C02" wp14:editId="2AAC6F7C">
+            <wp:extent cx="2194560" cy="1581147"/>
+            <wp:effectExtent l="0" t="0" r="0" b="635"/>
+            <wp:docPr id="25" name="Imagen 25"/>
             <wp:cNvGraphicFramePr>
               <a:graphicFrameLocks xmlns:a="http://schemas.openxmlformats.org/drawingml/2006/main" noChangeAspect="1"/>
             </wp:cNvGraphicFramePr>
@@ -4071,7 +4223,7 @@
                   <pic:spPr>
                     <a:xfrm>
                       <a:off x="0" y="0"/>
-                      <a:ext cx="3760014" cy="2191720"/>
+                      <a:ext cx="2203928" cy="1587897"/>
                     </a:xfrm>
                     <a:prstGeom prst="rect">
                       <a:avLst/>
@@ -4085,22 +4237,462 @@
       </w:r>
     </w:p>
     <w:p>
-      <w:pPr>
-        <w:jc w:val="center"/>
-        <w:rPr>
-          <w:u w:val="single"/>
-        </w:rPr>
-      </w:pPr>
+      <w:r>
+        <w:rPr>
+          <w:b/>
+        </w:rPr>
+        <w:lastRenderedPageBreak/>
+        <w:t>Ejercicio 13:</w:t>
+      </w:r>
+      <w:r>
+        <w:t xml:space="preserve"> Será común resolver problemas utilizando variables. Calcule el perímetro y área de un rectángulo dada su base y su altura.</w:t>
+      </w:r>
+    </w:p>
+    <w:p>
+      <w:pPr>
+        <w:rPr>
+          <w:u w:val="single"/>
+        </w:rPr>
+      </w:pPr>
+      <w:r>
+        <w:rPr>
+          <w:u w:val="single"/>
+        </w:rPr>
+        <w:t>Desarrollo del punto:</w:t>
+      </w:r>
+    </w:p>
+    <w:p>
+      <w:pPr>
+        <w:rPr>
+          <w:u w:val="single"/>
+        </w:rPr>
+      </w:pPr>
+      <w:r>
+        <w:rPr>
+          <w:u w:val="single"/>
+        </w:rPr>
+        <w:t>ANALISIS</w:t>
+      </w:r>
+    </w:p>
+    <w:p>
+      <w:pPr>
+        <w:ind w:firstLine="708"/>
+        <w:rPr>
+          <w:u w:val="single"/>
+        </w:rPr>
+      </w:pPr>
+      <w:r>
+        <w:rPr>
+          <w:i/>
+        </w:rPr>
+        <w:t>Descripción del problema:</w:t>
+      </w:r>
+      <w:r>
+        <w:t xml:space="preserve"> </w:t>
+      </w:r>
+      <w:r>
+        <w:t>calcular el perímetro y el área de un rectángulo dada su base y altura.</w:t>
+      </w:r>
+    </w:p>
+    <w:p>
+      <w:r>
+        <w:tab/>
+        <w:t xml:space="preserve">Análisis: </w:t>
+      </w:r>
+    </w:p>
+    <w:p>
+      <w:pPr>
+        <w:rPr>
+          <w:i/>
+        </w:rPr>
+      </w:pPr>
+      <w:r>
+        <w:tab/>
+      </w:r>
+      <w:r>
+        <w:tab/>
+      </w:r>
+      <w:r>
+        <w:rPr>
+          <w:i/>
+        </w:rPr>
+        <w:t>Datos de entrada</w:t>
+      </w:r>
+    </w:p>
+    <w:p>
+      <w:r>
+        <w:tab/>
+      </w:r>
+      <w:r>
+        <w:tab/>
+      </w:r>
+      <w:r>
+        <w:tab/>
+      </w:r>
+      <w:proofErr w:type="gramStart"/>
+      <w:r>
+        <w:t>base</w:t>
+      </w:r>
+      <w:proofErr w:type="gramEnd"/>
+      <w:r>
+        <w:t>: real // valor de la base del rectángulo</w:t>
+      </w:r>
+    </w:p>
+    <w:p>
+      <w:r>
+        <w:tab/>
+      </w:r>
+      <w:r>
+        <w:tab/>
+      </w:r>
+      <w:r>
+        <w:tab/>
+      </w:r>
+      <w:proofErr w:type="gramStart"/>
+      <w:r>
+        <w:t>altura</w:t>
+      </w:r>
+      <w:proofErr w:type="gramEnd"/>
+      <w:r>
+        <w:t>: real // valor de altura del rectángulo</w:t>
+      </w:r>
+    </w:p>
+    <w:p>
+      <w:pPr>
+        <w:rPr>
+          <w:i/>
+        </w:rPr>
+      </w:pPr>
+      <w:r>
+        <w:tab/>
+      </w:r>
+      <w:r>
+        <w:tab/>
+      </w:r>
+      <w:r>
+        <w:rPr>
+          <w:i/>
+        </w:rPr>
+        <w:t>Datos de salida:</w:t>
+      </w:r>
+    </w:p>
+    <w:p>
+      <w:r>
+        <w:tab/>
+      </w:r>
+      <w:r>
+        <w:tab/>
+      </w:r>
+      <w:r>
+        <w:tab/>
+        <w:t xml:space="preserve">Perímetro y área del </w:t>
+      </w:r>
+      <w:proofErr w:type="gramStart"/>
+      <w:r>
+        <w:t>rectángulo :</w:t>
+      </w:r>
+      <w:proofErr w:type="gramEnd"/>
+      <w:r>
+        <w:t xml:space="preserve"> reales</w:t>
+      </w:r>
+    </w:p>
+    <w:p>
+      <w:pPr>
+        <w:rPr>
+          <w:i/>
+        </w:rPr>
+      </w:pPr>
+      <w:r>
+        <w:tab/>
+      </w:r>
+      <w:r>
+        <w:tab/>
+      </w:r>
+      <w:r>
+        <w:rPr>
+          <w:i/>
+        </w:rPr>
+        <w:t>Proceso</w:t>
+      </w:r>
+    </w:p>
+    <w:p>
+      <w:r>
+        <w:tab/>
+      </w:r>
+      <w:r>
+        <w:tab/>
+      </w:r>
+      <w:r>
+        <w:tab/>
+        <w:t>Calculo del perímetro y área del rectángulo</w:t>
+      </w:r>
+      <w:r>
+        <w:t>:</w:t>
+      </w:r>
+    </w:p>
+    <w:p>
+      <w:r>
+        <w:tab/>
+      </w:r>
+      <w:r>
+        <w:tab/>
+        <w:t>Perímetro: 2*(base + altura)</w:t>
+      </w:r>
+    </w:p>
+    <w:p>
+      <w:r>
+        <w:tab/>
+      </w:r>
+      <w:r>
+        <w:tab/>
+        <w:t>Área: base * altura</w:t>
+      </w:r>
+    </w:p>
+    <w:p>
+      <w:pPr>
+        <w:rPr>
+          <w:u w:val="single"/>
+        </w:rPr>
+      </w:pPr>
+      <w:r>
+        <w:rPr>
+          <w:u w:val="single"/>
+        </w:rPr>
+        <w:t>DISEÑO</w:t>
+      </w:r>
+    </w:p>
+    <w:tbl>
+      <w:tblPr>
+        <w:tblStyle w:val="Tablaconcuadrcula"/>
+        <w:tblW w:w="0" w:type="auto"/>
+        <w:tblLook w:val="04A0" w:firstRow="1" w:lastRow="0" w:firstColumn="1" w:lastColumn="0" w:noHBand="0" w:noVBand="1"/>
+      </w:tblPr>
+      <w:tblGrid>
+        <w:gridCol w:w="8494"/>
+      </w:tblGrid>
+      <w:tr>
+        <w:tc>
+          <w:tcPr>
+            <w:tcW w:w="8494" w:type="dxa"/>
+          </w:tcPr>
+          <w:p>
+            <w:r>
+              <w:rPr>
+                <w:u w:val="single"/>
+              </w:rPr>
+              <w:t>Entidad</w:t>
+            </w:r>
+            <w:r>
+              <w:rPr>
+                <w:u w:val="single"/>
+              </w:rPr>
+              <w:t>:</w:t>
+            </w:r>
+            <w:r>
+              <w:t xml:space="preserve"> </w:t>
+            </w:r>
+            <w:r>
+              <w:t>computadora</w:t>
+            </w:r>
+          </w:p>
+        </w:tc>
+      </w:tr>
+      <w:tr>
+        <w:tc>
+          <w:tcPr>
+            <w:tcW w:w="8494" w:type="dxa"/>
+          </w:tcPr>
+          <w:p>
+            <w:pPr>
+              <w:rPr>
+                <w:u w:val="single"/>
+              </w:rPr>
+            </w:pPr>
+            <w:r>
+              <w:rPr>
+                <w:u w:val="single"/>
+              </w:rPr>
+              <w:t>Variables</w:t>
+            </w:r>
+          </w:p>
+          <w:p>
+            <w:r>
+              <w:t>base: real</w:t>
+            </w:r>
+          </w:p>
+          <w:p>
+            <w:r>
+              <w:t>a</w:t>
+            </w:r>
+            <w:r>
+              <w:t>ltura</w:t>
+            </w:r>
+            <w:r>
+              <w:t>: real</w:t>
+            </w:r>
+          </w:p>
+          <w:p>
+            <w:r>
+              <w:t>área: real</w:t>
+            </w:r>
+          </w:p>
+          <w:p>
+            <w:r>
+              <w:t>perímetro: real</w:t>
+            </w:r>
+          </w:p>
+        </w:tc>
+      </w:tr>
+      <w:tr>
+        <w:tc>
+          <w:tcPr>
+            <w:tcW w:w="8494" w:type="dxa"/>
+          </w:tcPr>
+          <w:p>
+            <w:r>
+              <w:rPr>
+                <w:u w:val="single"/>
+              </w:rPr>
+              <w:t>Nombre Algoritmo:</w:t>
+            </w:r>
+            <w:r>
+              <w:t xml:space="preserve"> </w:t>
+            </w:r>
+            <w:proofErr w:type="spellStart"/>
+            <w:r>
+              <w:t>calcularAreaPerimetro</w:t>
+            </w:r>
+            <w:proofErr w:type="spellEnd"/>
+          </w:p>
+          <w:p>
+            <w:r>
+              <w:t>Algoritmo</w:t>
+            </w:r>
+          </w:p>
+          <w:p>
+            <w:r>
+              <w:t>Inicio</w:t>
+            </w:r>
+          </w:p>
+          <w:p>
+            <w:r>
+              <w:t>base</w:t>
+            </w:r>
+            <w:r>
+              <w:sym w:font="Wingdings" w:char="F0DF"/>
+            </w:r>
+            <w:r>
+              <w:t>5</w:t>
+            </w:r>
+          </w:p>
+          <w:p>
+            <w:r>
+              <w:t>altura</w:t>
+            </w:r>
+            <w:r>
+              <w:sym w:font="Wingdings" w:char="F0DF"/>
+            </w:r>
+            <w:r>
+              <w:t>9</w:t>
+            </w:r>
+          </w:p>
+          <w:p>
+            <w:r>
+              <w:t xml:space="preserve">perímetro </w:t>
+            </w:r>
+            <w:r>
+              <w:sym w:font="Wingdings" w:char="F0DF"/>
+            </w:r>
+            <w:r>
+              <w:t xml:space="preserve"> 2* (</w:t>
+            </w:r>
+            <w:proofErr w:type="spellStart"/>
+            <w:r>
+              <w:t>base+altura</w:t>
+            </w:r>
+            <w:proofErr w:type="spellEnd"/>
+            <w:r>
+              <w:t>)</w:t>
+            </w:r>
+          </w:p>
+          <w:p>
+            <w:r>
+              <w:t>área</w:t>
+            </w:r>
+            <w:r>
+              <w:sym w:font="Wingdings" w:char="F0DF"/>
+            </w:r>
+            <w:r>
+              <w:t xml:space="preserve"> base * altura</w:t>
+            </w:r>
+          </w:p>
+          <w:p>
+            <w:r>
+              <w:rPr>
+                <w:i/>
+              </w:rPr>
+              <w:t>mostrar</w:t>
+            </w:r>
+            <w:r>
+              <w:t xml:space="preserve"> “El perímetro del rectángulo con base ”+ base + “y altura” + altura +”es =”+ perímetro</w:t>
+            </w:r>
+          </w:p>
+          <w:p>
+            <w:r>
+              <w:rPr>
+                <w:i/>
+              </w:rPr>
+              <w:t>mostrar</w:t>
+            </w:r>
+            <w:r>
+              <w:t xml:space="preserve"> “El área del rectángulo con base ”+ base + “y altura” + altura +”es =”+ </w:t>
+            </w:r>
+            <w:proofErr w:type="spellStart"/>
+            <w:r>
+              <w:t>area</w:t>
+            </w:r>
+            <w:proofErr w:type="spellEnd"/>
+          </w:p>
+          <w:p>
+            <w:r>
+              <w:t>Fin</w:t>
+            </w:r>
+          </w:p>
+        </w:tc>
+      </w:tr>
+    </w:tbl>
+    <w:p>
+      <w:pPr>
+        <w:rPr>
+          <w:u w:val="single"/>
+        </w:rPr>
+      </w:pPr>
+    </w:p>
+    <w:p>
+      <w:pPr>
+        <w:rPr>
+          <w:u w:val="single"/>
+        </w:rPr>
+      </w:pPr>
+      <w:r>
+        <w:rPr>
+          <w:u w:val="single"/>
+        </w:rPr>
+        <w:t>CODIFICACION</w:t>
+      </w:r>
+    </w:p>
+    <w:p>
       <w:r>
         <w:rPr>
           <w:noProof/>
           <w:lang w:eastAsia="es-AR"/>
         </w:rPr>
+        <w:lastRenderedPageBreak/>
         <w:drawing>
-          <wp:inline distT="0" distB="0" distL="0" distR="0" wp14:anchorId="3F439A2E" wp14:editId="20F48311">
-            <wp:extent cx="2065020" cy="1309196"/>
-            <wp:effectExtent l="0" t="0" r="0" b="5715"/>
-            <wp:docPr id="16" name="Imagen 16"/>
+          <wp:inline distT="0" distB="0" distL="0" distR="0" wp14:anchorId="26DFD292" wp14:editId="262D7CA9">
+            <wp:extent cx="5400040" cy="3031490"/>
+            <wp:effectExtent l="0" t="0" r="0" b="0"/>
+            <wp:docPr id="23" name="Imagen 23"/>
             <wp:cNvGraphicFramePr>
               <a:graphicFrameLocks xmlns:a="http://schemas.openxmlformats.org/drawingml/2006/main" noChangeAspect="1"/>
             </wp:cNvGraphicFramePr>
@@ -4120,7 +4712,7 @@
                   <pic:spPr>
                     <a:xfrm>
                       <a:off x="0" y="0"/>
-                      <a:ext cx="2070328" cy="1312561"/>
+                      <a:ext cx="5400040" cy="3031490"/>
                     </a:xfrm>
                     <a:prstGeom prst="rect">
                       <a:avLst/>
@@ -4133,441 +4725,41 @@
         </w:drawing>
       </w:r>
     </w:p>
-    <w:p/>
-    <w:p>
-      <w:r>
+    <w:p>
+      <w:pPr>
         <w:rPr>
           <w:b/>
         </w:rPr>
-        <w:t>Ejercicio 13:</w:t>
-      </w:r>
-      <w:r>
-        <w:t xml:space="preserve"> Será común resolver problemas utilizando variables. Calcule el perímetro y área de un rectángulo dada su base y su altura.</w:t>
-      </w:r>
-    </w:p>
-    <w:p>
-      <w:pPr>
-        <w:rPr>
-          <w:u w:val="single"/>
-        </w:rPr>
-      </w:pPr>
-      <w:r>
-        <w:rPr>
-          <w:u w:val="single"/>
-        </w:rPr>
-        <w:t>Desarrollo del punto:</w:t>
-      </w:r>
-    </w:p>
-    <w:p>
-      <w:pPr>
-        <w:rPr>
-          <w:u w:val="single"/>
-        </w:rPr>
-      </w:pPr>
-      <w:r>
-        <w:rPr>
-          <w:u w:val="single"/>
-        </w:rPr>
-        <w:t>ANALISIS</w:t>
-      </w:r>
-    </w:p>
-    <w:p>
-      <w:pPr>
-        <w:ind w:firstLine="708"/>
-        <w:rPr>
-          <w:u w:val="single"/>
-        </w:rPr>
-      </w:pPr>
-      <w:r>
-        <w:rPr>
-          <w:i/>
-        </w:rPr>
-        <w:t>Descripción del problema:</w:t>
-      </w:r>
-      <w:r>
-        <w:t xml:space="preserve"> </w:t>
-      </w:r>
-      <w:r>
-        <w:t>calcular el perímetro y el área de un rectángulo dada su base y altura.</w:t>
-      </w:r>
-    </w:p>
-    <w:p>
-      <w:r>
-        <w:tab/>
-        <w:t xml:space="preserve">Análisis: </w:t>
-      </w:r>
-    </w:p>
-    <w:p>
-      <w:pPr>
-        <w:rPr>
-          <w:i/>
-        </w:rPr>
-      </w:pPr>
-      <w:r>
-        <w:tab/>
-      </w:r>
-      <w:r>
-        <w:tab/>
-      </w:r>
-      <w:r>
-        <w:rPr>
-          <w:i/>
-        </w:rPr>
-        <w:t>Datos de entrada</w:t>
-      </w:r>
-    </w:p>
-    <w:p>
-      <w:r>
-        <w:tab/>
-      </w:r>
-      <w:r>
-        <w:tab/>
-      </w:r>
-      <w:r>
-        <w:tab/>
-        <w:t>base: real // valor de la base del rectángulo</w:t>
-      </w:r>
-    </w:p>
-    <w:p>
-      <w:r>
-        <w:tab/>
-      </w:r>
-      <w:r>
-        <w:tab/>
-      </w:r>
-      <w:r>
-        <w:tab/>
-        <w:t>altura: real // valor de altura del rectángulo</w:t>
-      </w:r>
-    </w:p>
-    <w:p>
-      <w:pPr>
-        <w:rPr>
-          <w:i/>
-        </w:rPr>
-      </w:pPr>
-      <w:r>
-        <w:tab/>
-      </w:r>
-      <w:r>
-        <w:tab/>
-      </w:r>
-      <w:r>
-        <w:rPr>
-          <w:i/>
-        </w:rPr>
-        <w:t>Datos de salida:</w:t>
-      </w:r>
-    </w:p>
-    <w:p>
-      <w:r>
-        <w:tab/>
-      </w:r>
-      <w:r>
-        <w:tab/>
-      </w:r>
-      <w:r>
-        <w:tab/>
-        <w:t>Perímetro y área del rectángulo : reales</w:t>
-      </w:r>
-    </w:p>
-    <w:p>
-      <w:pPr>
-        <w:rPr>
-          <w:i/>
-        </w:rPr>
-      </w:pPr>
-      <w:r>
-        <w:tab/>
-      </w:r>
-      <w:r>
-        <w:tab/>
-      </w:r>
-      <w:r>
-        <w:rPr>
-          <w:i/>
-        </w:rPr>
-        <w:t>Proceso</w:t>
-      </w:r>
-    </w:p>
-    <w:p>
-      <w:r>
-        <w:tab/>
-      </w:r>
-      <w:r>
-        <w:tab/>
-      </w:r>
-      <w:r>
-        <w:tab/>
-        <w:t>Calculo del perímetro y área del rectángulo</w:t>
-      </w:r>
-      <w:r>
-        <w:t>:</w:t>
-      </w:r>
-    </w:p>
-    <w:p>
-      <w:r>
-        <w:tab/>
-      </w:r>
-      <w:r>
-        <w:tab/>
-        <w:t>Perímetro: 2*(base + altura)</w:t>
-      </w:r>
-    </w:p>
-    <w:p>
-      <w:r>
-        <w:tab/>
-      </w:r>
-      <w:r>
-        <w:tab/>
-        <w:t>Área: base * altura</w:t>
-      </w:r>
-    </w:p>
-    <w:p>
-      <w:pPr>
-        <w:rPr>
-          <w:u w:val="single"/>
-        </w:rPr>
-      </w:pPr>
-      <w:r>
-        <w:rPr>
-          <w:u w:val="single"/>
-        </w:rPr>
-        <w:lastRenderedPageBreak/>
-        <w:t>DISEÑO</w:t>
-      </w:r>
-    </w:p>
-    <w:tbl>
-      <w:tblPr>
-        <w:tblStyle w:val="Tablaconcuadrcula"/>
-        <w:tblW w:w="0" w:type="auto"/>
-        <w:tblLook w:val="04A0" w:firstRow="1" w:lastRow="0" w:firstColumn="1" w:lastColumn="0" w:noHBand="0" w:noVBand="1"/>
-      </w:tblPr>
-      <w:tblGrid>
-        <w:gridCol w:w="8494"/>
-      </w:tblGrid>
-      <w:tr>
-        <w:tc>
-          <w:tcPr>
-            <w:tcW w:w="8494" w:type="dxa"/>
-          </w:tcPr>
-          <w:p>
-            <w:r>
-              <w:rPr>
-                <w:u w:val="single"/>
-              </w:rPr>
-              <w:t>Entidad</w:t>
-            </w:r>
-            <w:r>
-              <w:rPr>
-                <w:u w:val="single"/>
-              </w:rPr>
-              <w:t>:</w:t>
-            </w:r>
-            <w:r>
-              <w:t xml:space="preserve"> </w:t>
-            </w:r>
-            <w:r>
-              <w:t>computadora</w:t>
-            </w:r>
-          </w:p>
-        </w:tc>
-      </w:tr>
-      <w:tr>
-        <w:tc>
-          <w:tcPr>
-            <w:tcW w:w="8494" w:type="dxa"/>
-          </w:tcPr>
-          <w:p>
-            <w:pPr>
-              <w:rPr>
-                <w:u w:val="single"/>
-              </w:rPr>
-            </w:pPr>
-            <w:r>
-              <w:rPr>
-                <w:u w:val="single"/>
-              </w:rPr>
-              <w:t>Variables</w:t>
-            </w:r>
-          </w:p>
-          <w:p>
-            <w:r>
-              <w:t>base: real</w:t>
-            </w:r>
-          </w:p>
-          <w:p>
-            <w:r>
-              <w:t>a</w:t>
-            </w:r>
-            <w:r>
-              <w:t>ltura</w:t>
-            </w:r>
-            <w:r>
-              <w:t>: real</w:t>
-            </w:r>
-          </w:p>
-          <w:p>
-            <w:r>
-              <w:t>área: real</w:t>
-            </w:r>
-          </w:p>
-          <w:p>
-            <w:r>
-              <w:t>perímetro: real</w:t>
-            </w:r>
-          </w:p>
-        </w:tc>
-      </w:tr>
-      <w:tr>
-        <w:tc>
-          <w:tcPr>
-            <w:tcW w:w="8494" w:type="dxa"/>
-          </w:tcPr>
-          <w:p>
-            <w:r>
-              <w:rPr>
-                <w:u w:val="single"/>
-              </w:rPr>
-              <w:t>Nombre Algoritmo:</w:t>
-            </w:r>
-            <w:r>
-              <w:t xml:space="preserve"> </w:t>
-            </w:r>
-            <w:proofErr w:type="spellStart"/>
-            <w:r>
-              <w:t>calcularAreaPerimetro</w:t>
-            </w:r>
-            <w:proofErr w:type="spellEnd"/>
-          </w:p>
-          <w:p>
-            <w:r>
-              <w:t>Algoritmo</w:t>
-            </w:r>
-          </w:p>
-          <w:p>
-            <w:r>
-              <w:t>Inicio</w:t>
-            </w:r>
-          </w:p>
-          <w:p>
-            <w:r>
-              <w:t>base</w:t>
-            </w:r>
-            <w:r>
-              <w:sym w:font="Wingdings" w:char="F0DF"/>
-            </w:r>
-            <w:r>
-              <w:t>5</w:t>
-            </w:r>
-          </w:p>
-          <w:p>
-            <w:r>
-              <w:t>altura</w:t>
-            </w:r>
-            <w:r>
-              <w:sym w:font="Wingdings" w:char="F0DF"/>
-            </w:r>
-            <w:r>
-              <w:t>9</w:t>
-            </w:r>
-          </w:p>
-          <w:p>
-            <w:r>
-              <w:t xml:space="preserve">perímetro </w:t>
-            </w:r>
-            <w:r>
-              <w:sym w:font="Wingdings" w:char="F0DF"/>
-            </w:r>
-            <w:r>
-              <w:t xml:space="preserve"> 2* (</w:t>
-            </w:r>
-            <w:proofErr w:type="spellStart"/>
-            <w:r>
-              <w:t>base+altura</w:t>
-            </w:r>
-            <w:proofErr w:type="spellEnd"/>
-            <w:r>
-              <w:t>)</w:t>
-            </w:r>
-          </w:p>
-          <w:p>
-            <w:r>
-              <w:t>área</w:t>
-            </w:r>
-            <w:r>
-              <w:sym w:font="Wingdings" w:char="F0DF"/>
-            </w:r>
-            <w:r>
-              <w:t xml:space="preserve"> base * altura</w:t>
-            </w:r>
-          </w:p>
-          <w:p>
-            <w:r>
-              <w:rPr>
-                <w:i/>
-              </w:rPr>
-              <w:t>mostrar</w:t>
-            </w:r>
-            <w:r>
-              <w:t xml:space="preserve"> “El perímetro del rectángulo con base ”+ base + “y altura” + altura +”es =”+ perímetro</w:t>
-            </w:r>
-          </w:p>
-          <w:p>
-            <w:r>
-              <w:rPr>
-                <w:i/>
-              </w:rPr>
-              <w:t>mostrar</w:t>
-            </w:r>
-            <w:r>
-              <w:t xml:space="preserve"> “El área del rectángulo con base ”+ base + “y altura” + altura +”es =”+ </w:t>
-            </w:r>
-            <w:proofErr w:type="spellStart"/>
-            <w:r>
-              <w:t>area</w:t>
-            </w:r>
-            <w:proofErr w:type="spellEnd"/>
-          </w:p>
-          <w:p>
-            <w:r>
-              <w:t>Fin</w:t>
-            </w:r>
-          </w:p>
-        </w:tc>
-      </w:tr>
-    </w:tbl>
-    <w:p>
-      <w:pPr>
-        <w:rPr>
-          <w:u w:val="single"/>
-        </w:rPr>
-      </w:pPr>
-    </w:p>
-    <w:p>
-      <w:pPr>
-        <w:rPr>
-          <w:u w:val="single"/>
-        </w:rPr>
-      </w:pPr>
-      <w:r>
-        <w:rPr>
-          <w:u w:val="single"/>
-        </w:rPr>
-        <w:t>CODIFICACION</w:t>
-      </w:r>
-    </w:p>
-    <w:p>
+      </w:pPr>
+    </w:p>
+    <w:p>
+      <w:r>
+        <w:rPr>
+          <w:b/>
+        </w:rPr>
+        <w:t>Ejercicio 14:</w:t>
+      </w:r>
+      <w:r>
+        <w:t xml:space="preserve"> Una ayuda importante al momento de resolver problemas con algoritmos es asumir que su gran amigo son las matemáticas. Obtenga la hipotenusa de un triángulo rectángulo conociendo sus catetos</w:t>
+      </w:r>
+    </w:p>
+    <w:p>
+      <w:pPr>
+        <w:jc w:val="center"/>
+        <w:rPr>
+          <w:u w:val="single"/>
+        </w:rPr>
+      </w:pPr>
       <w:r>
         <w:rPr>
           <w:noProof/>
           <w:lang w:eastAsia="es-AR"/>
         </w:rPr>
         <w:drawing>
-          <wp:inline distT="0" distB="0" distL="0" distR="0" wp14:anchorId="26DFD292" wp14:editId="262D7CA9">
-            <wp:extent cx="5400040" cy="3031490"/>
-            <wp:effectExtent l="0" t="0" r="0" b="0"/>
-            <wp:docPr id="23" name="Imagen 23"/>
+          <wp:inline distT="0" distB="0" distL="0" distR="0" wp14:anchorId="2D7DCB86" wp14:editId="4DF5A07B">
+            <wp:extent cx="2286000" cy="1381125"/>
+            <wp:effectExtent l="0" t="0" r="0" b="9525"/>
+            <wp:docPr id="26" name="Imagen 26"/>
             <wp:cNvGraphicFramePr>
               <a:graphicFrameLocks xmlns:a="http://schemas.openxmlformats.org/drawingml/2006/main" noChangeAspect="1"/>
             </wp:cNvGraphicFramePr>
@@ -4587,7 +4779,7 @@
                   <pic:spPr>
                     <a:xfrm>
                       <a:off x="0" y="0"/>
-                      <a:ext cx="5400040" cy="3031490"/>
+                      <a:ext cx="2286000" cy="1381125"/>
                     </a:xfrm>
                     <a:prstGeom prst="rect">
                       <a:avLst/>
@@ -4601,13 +4793,1328 @@
       </w:r>
     </w:p>
     <w:p>
+      <w:pPr>
+        <w:rPr>
+          <w:u w:val="single"/>
+        </w:rPr>
+      </w:pPr>
+      <w:r>
+        <w:rPr>
+          <w:u w:val="single"/>
+        </w:rPr>
+        <w:t>Desarrollo del punto:</w:t>
+      </w:r>
+    </w:p>
+    <w:p>
+      <w:pPr>
+        <w:rPr>
+          <w:u w:val="single"/>
+        </w:rPr>
+      </w:pPr>
+      <w:r>
+        <w:rPr>
+          <w:u w:val="single"/>
+        </w:rPr>
+        <w:t>ANALISIS</w:t>
+      </w:r>
+    </w:p>
+    <w:p>
+      <w:pPr>
+        <w:ind w:firstLine="708"/>
+        <w:rPr>
+          <w:u w:val="single"/>
+        </w:rPr>
+      </w:pPr>
+      <w:r>
+        <w:rPr>
+          <w:i/>
+        </w:rPr>
+        <w:t>Descripción del problema:</w:t>
+      </w:r>
+      <w:r>
+        <w:t xml:space="preserve"> </w:t>
+      </w:r>
+      <w:r>
+        <w:t xml:space="preserve">calcular </w:t>
+      </w:r>
+      <w:r>
+        <w:t>la hipotenusa de un triángulo rectángulo conociendo sus catetos.</w:t>
+      </w:r>
+    </w:p>
+    <w:p>
+      <w:r>
+        <w:tab/>
+        <w:t xml:space="preserve">Análisis: </w:t>
+      </w:r>
+    </w:p>
+    <w:p>
+      <w:pPr>
+        <w:rPr>
+          <w:i/>
+        </w:rPr>
+      </w:pPr>
+      <w:r>
+        <w:tab/>
+      </w:r>
+      <w:r>
+        <w:tab/>
+      </w:r>
+      <w:r>
+        <w:rPr>
+          <w:i/>
+        </w:rPr>
+        <w:t>Datos de entrada</w:t>
+      </w:r>
+    </w:p>
+    <w:p>
+      <w:r>
+        <w:tab/>
+      </w:r>
+      <w:r>
+        <w:tab/>
+      </w:r>
+      <w:r>
+        <w:tab/>
+        <w:t>cateto1</w:t>
+      </w:r>
+      <w:r>
+        <w:t>: real //</w:t>
+      </w:r>
+      <w:r>
+        <w:t xml:space="preserve"> valor de la base del triangulo</w:t>
+      </w:r>
+    </w:p>
+    <w:p>
+      <w:r>
+        <w:tab/>
+      </w:r>
+      <w:r>
+        <w:tab/>
+      </w:r>
+      <w:r>
+        <w:tab/>
+        <w:t>cateto2</w:t>
+      </w:r>
+      <w:r>
+        <w:t>: real /</w:t>
+      </w:r>
+      <w:r>
+        <w:t>/ valor de altura del triangulo</w:t>
+      </w:r>
+    </w:p>
+    <w:p>
+      <w:pPr>
+        <w:rPr>
+          <w:i/>
+        </w:rPr>
+      </w:pPr>
+      <w:r>
+        <w:tab/>
+      </w:r>
+      <w:r>
+        <w:tab/>
+      </w:r>
+      <w:r>
+        <w:rPr>
+          <w:i/>
+        </w:rPr>
+        <w:t>Datos de salida:</w:t>
+      </w:r>
+    </w:p>
+    <w:p>
+      <w:r>
+        <w:tab/>
+      </w:r>
+      <w:r>
+        <w:tab/>
+      </w:r>
+      <w:r>
+        <w:tab/>
+      </w:r>
+      <w:proofErr w:type="gramStart"/>
+      <w:r>
+        <w:t>hipotenusa</w:t>
+      </w:r>
+      <w:proofErr w:type="gramEnd"/>
+      <w:r>
+        <w:t xml:space="preserve"> : real</w:t>
+      </w:r>
+    </w:p>
+    <w:p>
+      <w:pPr>
+        <w:rPr>
+          <w:i/>
+        </w:rPr>
+      </w:pPr>
+      <w:r>
+        <w:lastRenderedPageBreak/>
+        <w:tab/>
+      </w:r>
+      <w:r>
+        <w:tab/>
+      </w:r>
+      <w:r>
+        <w:rPr>
+          <w:i/>
+        </w:rPr>
+        <w:t>Proceso</w:t>
+      </w:r>
+    </w:p>
+    <w:p>
+      <w:r>
+        <w:tab/>
+      </w:r>
+      <w:r>
+        <w:tab/>
+      </w:r>
+      <w:r>
+        <w:tab/>
+        <w:t xml:space="preserve">Calculo de la hipotenusa del </w:t>
+      </w:r>
+      <w:proofErr w:type="spellStart"/>
+      <w:r>
+        <w:t>triangulo</w:t>
+      </w:r>
+      <w:proofErr w:type="spellEnd"/>
+      <w:r>
+        <w:t>:</w:t>
+      </w:r>
+    </w:p>
+    <w:p>
+      <w:pPr>
+        <w:jc w:val="center"/>
+      </w:pPr>
+      <m:oMathPara>
+        <m:oMath>
+          <m:r>
+            <w:rPr>
+              <w:rFonts w:ascii="Cambria Math" w:hAnsi="Cambria Math"/>
+            </w:rPr>
+            <m:t>Hipotenusa=</m:t>
+          </m:r>
+          <m:rad>
+            <m:radPr>
+              <m:degHide m:val="1"/>
+              <m:ctrlPr>
+                <w:rPr>
+                  <w:rFonts w:ascii="Cambria Math" w:hAnsi="Cambria Math"/>
+                  <w:i/>
+                </w:rPr>
+              </m:ctrlPr>
+            </m:radPr>
+            <m:deg/>
+            <m:e>
+              <m:sSup>
+                <m:sSupPr>
+                  <m:ctrlPr>
+                    <w:rPr>
+                      <w:rFonts w:ascii="Cambria Math" w:hAnsi="Cambria Math"/>
+                      <w:i/>
+                    </w:rPr>
+                  </m:ctrlPr>
+                </m:sSupPr>
+                <m:e>
+                  <m:r>
+                    <w:rPr>
+                      <w:rFonts w:ascii="Cambria Math" w:hAnsi="Cambria Math"/>
+                    </w:rPr>
+                    <m:t>cateto1</m:t>
+                  </m:r>
+                </m:e>
+                <m:sup>
+                  <m:r>
+                    <w:rPr>
+                      <w:rFonts w:ascii="Cambria Math" w:hAnsi="Cambria Math"/>
+                    </w:rPr>
+                    <m:t xml:space="preserve">2 </m:t>
+                  </m:r>
+                </m:sup>
+              </m:sSup>
+              <m:r>
+                <w:rPr>
+                  <w:rFonts w:ascii="Cambria Math" w:hAnsi="Cambria Math"/>
+                </w:rPr>
+                <m:t>+</m:t>
+              </m:r>
+              <m:sSup>
+                <m:sSupPr>
+                  <m:ctrlPr>
+                    <w:rPr>
+                      <w:rFonts w:ascii="Cambria Math" w:hAnsi="Cambria Math"/>
+                      <w:i/>
+                    </w:rPr>
+                  </m:ctrlPr>
+                </m:sSupPr>
+                <m:e>
+                  <m:r>
+                    <w:rPr>
+                      <w:rFonts w:ascii="Cambria Math" w:hAnsi="Cambria Math"/>
+                    </w:rPr>
+                    <m:t>cateto2</m:t>
+                  </m:r>
+                </m:e>
+                <m:sup>
+                  <m:r>
+                    <w:rPr>
+                      <w:rFonts w:ascii="Cambria Math" w:hAnsi="Cambria Math"/>
+                    </w:rPr>
+                    <m:t>2</m:t>
+                  </m:r>
+                </m:sup>
+              </m:sSup>
+            </m:e>
+          </m:rad>
+        </m:oMath>
+      </m:oMathPara>
+    </w:p>
+    <w:p>
+      <w:r>
+        <w:tab/>
+      </w:r>
+    </w:p>
+    <w:p>
+      <w:pPr>
+        <w:rPr>
+          <w:u w:val="single"/>
+        </w:rPr>
+      </w:pPr>
+      <w:r>
+        <w:rPr>
+          <w:u w:val="single"/>
+        </w:rPr>
+        <w:t>DISEÑO</w:t>
+      </w:r>
+    </w:p>
+    <w:tbl>
+      <w:tblPr>
+        <w:tblStyle w:val="Tablaconcuadrcula"/>
+        <w:tblW w:w="0" w:type="auto"/>
+        <w:tblLook w:val="04A0" w:firstRow="1" w:lastRow="0" w:firstColumn="1" w:lastColumn="0" w:noHBand="0" w:noVBand="1"/>
+      </w:tblPr>
+      <w:tblGrid>
+        <w:gridCol w:w="8494"/>
+      </w:tblGrid>
+      <w:tr>
+        <w:tc>
+          <w:tcPr>
+            <w:tcW w:w="8494" w:type="dxa"/>
+          </w:tcPr>
+          <w:p>
+            <w:r>
+              <w:rPr>
+                <w:u w:val="single"/>
+              </w:rPr>
+              <w:t>Entidad</w:t>
+            </w:r>
+            <w:r>
+              <w:rPr>
+                <w:u w:val="single"/>
+              </w:rPr>
+              <w:t>:</w:t>
+            </w:r>
+            <w:r>
+              <w:t xml:space="preserve"> </w:t>
+            </w:r>
+            <w:r>
+              <w:t>computadora</w:t>
+            </w:r>
+          </w:p>
+        </w:tc>
+      </w:tr>
+      <w:tr>
+        <w:tc>
+          <w:tcPr>
+            <w:tcW w:w="8494" w:type="dxa"/>
+          </w:tcPr>
+          <w:p>
+            <w:pPr>
+              <w:rPr>
+                <w:u w:val="single"/>
+              </w:rPr>
+            </w:pPr>
+            <w:r>
+              <w:rPr>
+                <w:u w:val="single"/>
+              </w:rPr>
+              <w:t>Variables</w:t>
+            </w:r>
+          </w:p>
+          <w:p>
+            <w:r>
+              <w:t>cateto1</w:t>
+            </w:r>
+            <w:r>
+              <w:t>: real</w:t>
+            </w:r>
+            <w:r>
+              <w:t xml:space="preserve"> // almacena el valor de la base del triangulo</w:t>
+            </w:r>
+          </w:p>
+          <w:p>
+            <w:r>
+              <w:t>cateto2</w:t>
+            </w:r>
+            <w:r>
+              <w:t>: real</w:t>
+            </w:r>
+            <w:r>
+              <w:t xml:space="preserve"> // almacena el valor de la altura del triangulo</w:t>
+            </w:r>
+          </w:p>
+          <w:p>
+            <w:r>
+              <w:t>hipotenusa</w:t>
+            </w:r>
+            <w:r>
+              <w:t>: real</w:t>
+            </w:r>
+            <w:r>
+              <w:t xml:space="preserve"> // almacena el valor del cálculo de la hipotenusa</w:t>
+            </w:r>
+          </w:p>
+        </w:tc>
+      </w:tr>
+      <w:tr>
+        <w:tc>
+          <w:tcPr>
+            <w:tcW w:w="8494" w:type="dxa"/>
+          </w:tcPr>
+          <w:p>
+            <w:r>
+              <w:rPr>
+                <w:u w:val="single"/>
+              </w:rPr>
+              <w:t>Nombre Algoritmo:</w:t>
+            </w:r>
+            <w:r>
+              <w:t xml:space="preserve"> </w:t>
+            </w:r>
+            <w:proofErr w:type="spellStart"/>
+            <w:r>
+              <w:t>calcularHipotenusa</w:t>
+            </w:r>
+            <w:proofErr w:type="spellEnd"/>
+          </w:p>
+          <w:p>
+            <w:r>
+              <w:t>Algoritmo</w:t>
+            </w:r>
+          </w:p>
+          <w:p>
+            <w:r>
+              <w:t>Inicio</w:t>
+            </w:r>
+          </w:p>
+          <w:p>
+            <w:r>
+              <w:t>cateto1</w:t>
+            </w:r>
+            <w:r>
+              <w:sym w:font="Wingdings" w:char="F0DF"/>
+            </w:r>
+            <w:r>
+              <w:t>12</w:t>
+            </w:r>
+          </w:p>
+          <w:p>
+            <w:r>
+              <w:t>cateto2</w:t>
+            </w:r>
+            <w:r>
+              <w:sym w:font="Wingdings" w:char="F0DF"/>
+            </w:r>
+            <w:r>
+              <w:t>5</w:t>
+            </w:r>
+          </w:p>
+          <w:p>
+            <w:pPr>
+              <w:rPr>
+                <w:vertAlign w:val="superscript"/>
+              </w:rPr>
+            </w:pPr>
+            <w:r>
+              <w:t>hipotenusa</w:t>
+            </w:r>
+            <w:r>
+              <w:t xml:space="preserve"> </w:t>
+            </w:r>
+            <w:r>
+              <w:sym w:font="Wingdings" w:char="F0DF"/>
+            </w:r>
+            <w:r>
+              <w:t xml:space="preserve"> (cateto1^2 + cateto2^2) ^ (0.5)</w:t>
+            </w:r>
+          </w:p>
+          <w:p>
+            <w:pPr>
+              <w:rPr>
+                <w:i/>
+              </w:rPr>
+            </w:pPr>
+            <w:r>
+              <w:rPr>
+                <w:i/>
+              </w:rPr>
+              <w:t xml:space="preserve">mostrar </w:t>
+            </w:r>
+            <w:r>
+              <w:rPr>
+                <w:i/>
+              </w:rPr>
+              <w:t xml:space="preserve">"La hipotenusa de un </w:t>
+            </w:r>
+            <w:proofErr w:type="spellStart"/>
+            <w:r>
+              <w:rPr>
+                <w:i/>
+              </w:rPr>
+              <w:t>triangulo</w:t>
+            </w:r>
+            <w:proofErr w:type="spellEnd"/>
+            <w:r>
+              <w:rPr>
+                <w:i/>
+              </w:rPr>
+              <w:t xml:space="preserve"> c</w:t>
+            </w:r>
+            <w:r>
+              <w:rPr>
+                <w:i/>
+              </w:rPr>
+              <w:t>on valor de base = " + cateto1 + ”</w:t>
+            </w:r>
+            <w:r>
+              <w:rPr>
+                <w:i/>
+              </w:rPr>
+              <w:t>y altura = "+ ca</w:t>
+            </w:r>
+            <w:r>
+              <w:rPr>
+                <w:i/>
+              </w:rPr>
+              <w:t>teto2 + " es de " + hipotenusa</w:t>
+            </w:r>
+          </w:p>
+          <w:p>
+            <w:pPr>
+              <w:rPr>
+                <w:i/>
+              </w:rPr>
+            </w:pPr>
+            <w:r>
+              <w:t>Fin</w:t>
+            </w:r>
+          </w:p>
+        </w:tc>
+      </w:tr>
+    </w:tbl>
+    <w:p>
+      <w:pPr>
+        <w:rPr>
+          <w:u w:val="single"/>
+        </w:rPr>
+      </w:pPr>
+    </w:p>
+    <w:p>
+      <w:pPr>
+        <w:rPr>
+          <w:u w:val="single"/>
+        </w:rPr>
+      </w:pPr>
+      <w:r>
+        <w:rPr>
+          <w:u w:val="single"/>
+        </w:rPr>
+        <w:t>CODIFICACION</w:t>
+      </w:r>
+    </w:p>
+    <w:p>
+      <w:pPr>
+        <w:jc w:val="center"/>
+        <w:rPr>
+          <w:b/>
+        </w:rPr>
+      </w:pPr>
+      <w:r>
+        <w:rPr>
+          <w:noProof/>
+          <w:lang w:eastAsia="es-AR"/>
+        </w:rPr>
+        <w:drawing>
+          <wp:inline distT="0" distB="0" distL="0" distR="0" wp14:anchorId="34D8AD1F" wp14:editId="767B9286">
+            <wp:extent cx="3893820" cy="2605343"/>
+            <wp:effectExtent l="0" t="0" r="0" b="5080"/>
+            <wp:docPr id="27" name="Imagen 27"/>
+            <wp:cNvGraphicFramePr>
+              <a:graphicFrameLocks xmlns:a="http://schemas.openxmlformats.org/drawingml/2006/main" noChangeAspect="1"/>
+            </wp:cNvGraphicFramePr>
+            <a:graphic xmlns:a="http://schemas.openxmlformats.org/drawingml/2006/main">
+              <a:graphicData uri="http://schemas.openxmlformats.org/drawingml/2006/picture">
+                <pic:pic xmlns:pic="http://schemas.openxmlformats.org/drawingml/2006/picture">
+                  <pic:nvPicPr>
+                    <pic:cNvPr id="1" name=""/>
+                    <pic:cNvPicPr/>
+                  </pic:nvPicPr>
+                  <pic:blipFill>
+                    <a:blip r:embed="rId25"/>
+                    <a:stretch>
+                      <a:fillRect/>
+                    </a:stretch>
+                  </pic:blipFill>
+                  <pic:spPr>
+                    <a:xfrm>
+                      <a:off x="0" y="0"/>
+                      <a:ext cx="3897917" cy="2608085"/>
+                    </a:xfrm>
+                    <a:prstGeom prst="rect">
+                      <a:avLst/>
+                    </a:prstGeom>
+                  </pic:spPr>
+                </pic:pic>
+              </a:graphicData>
+            </a:graphic>
+          </wp:inline>
+        </w:drawing>
+      </w:r>
+    </w:p>
+    <w:p>
+      <w:pPr>
+        <w:rPr>
+          <w:b/>
+        </w:rPr>
+      </w:pPr>
+    </w:p>
+    <w:p>
+      <w:pPr>
+        <w:rPr>
+          <w:b/>
+        </w:rPr>
+      </w:pPr>
+    </w:p>
+    <w:p>
+      <w:pPr>
+        <w:rPr>
+          <w:b/>
+        </w:rPr>
+      </w:pPr>
+    </w:p>
+    <w:p>
+      <w:pPr>
+        <w:rPr>
+          <w:b/>
+        </w:rPr>
+      </w:pPr>
+    </w:p>
+    <w:p>
+      <w:r>
+        <w:rPr>
+          <w:b/>
+        </w:rPr>
+        <w:lastRenderedPageBreak/>
+        <w:t>Ejercicio 15:</w:t>
+      </w:r>
+      <w:r>
+        <w:t xml:space="preserve"> Si viste algo de los apuntes y vídeos, esto debería ser muy fácil de resolver. Dados dos números permita calcular la suma, resta, multiplicación y división de estos. Considere que cada una de estas operaciones es un algoritmo cuando realice el diseño. Obviamente muestre los resultados</w:t>
+      </w:r>
+    </w:p>
+    <w:p>
+      <w:pPr>
+        <w:rPr>
+          <w:u w:val="single"/>
+        </w:rPr>
+      </w:pPr>
+      <w:r>
+        <w:rPr>
+          <w:u w:val="single"/>
+        </w:rPr>
+        <w:t>Desarrollo del punto:</w:t>
+      </w:r>
+    </w:p>
+    <w:p>
+      <w:pPr>
+        <w:rPr>
+          <w:u w:val="single"/>
+        </w:rPr>
+      </w:pPr>
+      <w:r>
+        <w:rPr>
+          <w:u w:val="single"/>
+        </w:rPr>
+        <w:t>ANALISIS</w:t>
+      </w:r>
+    </w:p>
+    <w:p>
+      <w:pPr>
+        <w:ind w:firstLine="708"/>
+        <w:rPr>
+          <w:u w:val="single"/>
+        </w:rPr>
+      </w:pPr>
+      <w:r>
+        <w:rPr>
+          <w:i/>
+        </w:rPr>
+        <w:t>Descripción del problema:</w:t>
+      </w:r>
+      <w:r>
+        <w:t xml:space="preserve"> </w:t>
+      </w:r>
+      <w:r>
+        <w:t xml:space="preserve">calcular la </w:t>
+      </w:r>
+      <w:r>
+        <w:t>suma, resta, multiplicación y división de dos números.</w:t>
+      </w:r>
+    </w:p>
+    <w:p>
+      <w:r>
+        <w:tab/>
+        <w:t xml:space="preserve">Análisis: </w:t>
+      </w:r>
+    </w:p>
+    <w:p>
+      <w:pPr>
+        <w:rPr>
+          <w:i/>
+        </w:rPr>
+      </w:pPr>
+      <w:r>
+        <w:tab/>
+      </w:r>
+      <w:r>
+        <w:tab/>
+      </w:r>
+      <w:r>
+        <w:rPr>
+          <w:i/>
+        </w:rPr>
+        <w:t>Datos de entrada</w:t>
+      </w:r>
+    </w:p>
+    <w:p>
+      <w:r>
+        <w:tab/>
+      </w:r>
+      <w:r>
+        <w:tab/>
+      </w:r>
+      <w:r>
+        <w:tab/>
+      </w:r>
+      <w:r>
+        <w:t>numero</w:t>
+      </w:r>
+      <w:r>
+        <w:t>1: real //</w:t>
+      </w:r>
+      <w:r>
+        <w:t xml:space="preserve"> valor del primer numero</w:t>
+      </w:r>
+    </w:p>
+    <w:p>
+      <w:r>
+        <w:tab/>
+      </w:r>
+      <w:r>
+        <w:tab/>
+      </w:r>
+      <w:r>
+        <w:tab/>
+        <w:t>numero</w:t>
+      </w:r>
+      <w:r>
+        <w:t>2: real /</w:t>
+      </w:r>
+      <w:r>
+        <w:t>/ valor del segundo numero</w:t>
+      </w:r>
+    </w:p>
+    <w:p>
+      <w:pPr>
+        <w:rPr>
+          <w:i/>
+        </w:rPr>
+      </w:pPr>
+      <w:r>
+        <w:tab/>
+      </w:r>
+      <w:r>
+        <w:tab/>
+      </w:r>
+      <w:r>
+        <w:rPr>
+          <w:i/>
+        </w:rPr>
+        <w:t>Datos de salida:</w:t>
+      </w:r>
+    </w:p>
+    <w:p>
+      <w:r>
+        <w:tab/>
+      </w:r>
+      <w:r>
+        <w:tab/>
+      </w:r>
+      <w:r>
+        <w:tab/>
+      </w:r>
+      <w:proofErr w:type="gramStart"/>
+      <w:r>
+        <w:t>suma</w:t>
+      </w:r>
+      <w:proofErr w:type="gramEnd"/>
+      <w:r>
+        <w:t>: real // resultado de la suma de los números</w:t>
+      </w:r>
+    </w:p>
+    <w:p>
+      <w:r>
+        <w:tab/>
+      </w:r>
+      <w:r>
+        <w:tab/>
+      </w:r>
+      <w:r>
+        <w:tab/>
+      </w:r>
+      <w:proofErr w:type="gramStart"/>
+      <w:r>
+        <w:t>resta</w:t>
+      </w:r>
+      <w:proofErr w:type="gramEnd"/>
+      <w:r>
+        <w:t>: real // resultado de la resta de los números</w:t>
+      </w:r>
+    </w:p>
+    <w:p>
+      <w:pPr>
+        <w:ind w:left="1416" w:firstLine="708"/>
+      </w:pPr>
+      <w:proofErr w:type="gramStart"/>
+      <w:r>
+        <w:t>multiplicación</w:t>
+      </w:r>
+      <w:proofErr w:type="gramEnd"/>
+      <w:r>
+        <w:t>: real // resultado de la multiplicación de los números</w:t>
+      </w:r>
+    </w:p>
+    <w:p>
+      <w:r>
+        <w:tab/>
+      </w:r>
+      <w:r>
+        <w:tab/>
+      </w:r>
+      <w:r>
+        <w:tab/>
+      </w:r>
+      <w:proofErr w:type="spellStart"/>
+      <w:proofErr w:type="gramStart"/>
+      <w:r>
+        <w:t>division</w:t>
+      </w:r>
+      <w:proofErr w:type="spellEnd"/>
+      <w:proofErr w:type="gramEnd"/>
+      <w:r>
+        <w:t>: real // resultado de la división de los números</w:t>
+      </w:r>
+    </w:p>
+    <w:p/>
+    <w:p>
+      <w:pPr>
+        <w:rPr>
+          <w:i/>
+        </w:rPr>
+      </w:pPr>
+      <w:r>
+        <w:tab/>
+      </w:r>
+      <w:r>
+        <w:tab/>
+      </w:r>
+      <w:r>
+        <w:rPr>
+          <w:i/>
+        </w:rPr>
+        <w:t>Proceso</w:t>
+      </w:r>
+    </w:p>
+    <w:p>
+      <w:r>
+        <w:tab/>
+      </w:r>
+      <w:r>
+        <w:tab/>
+      </w:r>
+      <w:r>
+        <w:tab/>
+      </w:r>
+      <w:r>
+        <w:t>Calculo de las operaciones suma, resta, multiplicación, división.</w:t>
+      </w:r>
+      <w:r>
+        <w:tab/>
+      </w:r>
+    </w:p>
+    <w:p>
+      <w:pPr>
+        <w:rPr>
+          <w:u w:val="single"/>
+        </w:rPr>
+      </w:pPr>
+      <w:r>
+        <w:rPr>
+          <w:u w:val="single"/>
+        </w:rPr>
+        <w:t>DISEÑO</w:t>
+      </w:r>
+    </w:p>
+    <w:tbl>
+      <w:tblPr>
+        <w:tblStyle w:val="Tablaconcuadrcula"/>
+        <w:tblW w:w="0" w:type="auto"/>
+        <w:tblLook w:val="04A0" w:firstRow="1" w:lastRow="0" w:firstColumn="1" w:lastColumn="0" w:noHBand="0" w:noVBand="1"/>
+      </w:tblPr>
+      <w:tblGrid>
+        <w:gridCol w:w="8494"/>
+      </w:tblGrid>
+      <w:tr>
+        <w:tc>
+          <w:tcPr>
+            <w:tcW w:w="8494" w:type="dxa"/>
+          </w:tcPr>
+          <w:p>
+            <w:r>
+              <w:rPr>
+                <w:u w:val="single"/>
+              </w:rPr>
+              <w:t>Entidad</w:t>
+            </w:r>
+            <w:r>
+              <w:rPr>
+                <w:u w:val="single"/>
+              </w:rPr>
+              <w:t>:</w:t>
+            </w:r>
+            <w:r>
+              <w:t xml:space="preserve"> </w:t>
+            </w:r>
+            <w:r>
+              <w:t>computadora</w:t>
+            </w:r>
+          </w:p>
+        </w:tc>
+      </w:tr>
+      <w:tr>
+        <w:tc>
+          <w:tcPr>
+            <w:tcW w:w="8494" w:type="dxa"/>
+          </w:tcPr>
+          <w:p>
+            <w:pPr>
+              <w:rPr>
+                <w:u w:val="single"/>
+              </w:rPr>
+            </w:pPr>
+            <w:r>
+              <w:rPr>
+                <w:u w:val="single"/>
+              </w:rPr>
+              <w:t>Variables</w:t>
+            </w:r>
+          </w:p>
+          <w:p>
+            <w:r>
+              <w:t>numero1: real // almacena el valor del primer numero</w:t>
+            </w:r>
+          </w:p>
+          <w:p>
+            <w:r>
+              <w:t>numero2: real // almacena el valor del segundo numero</w:t>
+            </w:r>
+          </w:p>
+          <w:p>
+            <w:r>
+              <w:t>suma: real // almacena el resultado de la suma de los números</w:t>
+            </w:r>
+          </w:p>
+          <w:p>
+            <w:r>
+              <w:t>resta: real // almacena el resultado de la resta de los números</w:t>
+            </w:r>
+          </w:p>
+          <w:p>
+            <w:r>
+              <w:t>multiplicación: real // almacena el resultado de la multiplicación de los números</w:t>
+            </w:r>
+          </w:p>
+          <w:p>
+            <w:proofErr w:type="spellStart"/>
+            <w:r>
+              <w:t>division</w:t>
+            </w:r>
+            <w:proofErr w:type="spellEnd"/>
+            <w:r>
+              <w:t>: real // almacena el resultado de la división de los números</w:t>
+            </w:r>
+          </w:p>
+          <w:p/>
+        </w:tc>
+      </w:tr>
+      <w:tr>
+        <w:tc>
+          <w:tcPr>
+            <w:tcW w:w="8494" w:type="dxa"/>
+          </w:tcPr>
+          <w:p>
+            <w:r>
+              <w:rPr>
+                <w:u w:val="single"/>
+              </w:rPr>
+              <w:t>Nombre Algoritmo:</w:t>
+            </w:r>
+            <w:r>
+              <w:t xml:space="preserve"> </w:t>
+            </w:r>
+            <w:proofErr w:type="spellStart"/>
+            <w:r>
+              <w:t>calcularHipotenusa</w:t>
+            </w:r>
+            <w:proofErr w:type="spellEnd"/>
+          </w:p>
+          <w:p>
+            <w:r>
+              <w:t>Algoritmo</w:t>
+            </w:r>
+          </w:p>
+          <w:p>
+            <w:r>
+              <w:t>Inicio</w:t>
+            </w:r>
+          </w:p>
+          <w:p>
+            <w:r>
+              <w:t>numero</w:t>
+            </w:r>
+            <w:r>
+              <w:t>1</w:t>
+            </w:r>
+            <w:r>
+              <w:sym w:font="Wingdings" w:char="F0DF"/>
+            </w:r>
+            <w:r>
+              <w:t>4</w:t>
+            </w:r>
+          </w:p>
+          <w:p>
+            <w:r>
+              <w:t>numero</w:t>
+            </w:r>
+            <w:r>
+              <w:t>2</w:t>
+            </w:r>
+            <w:r>
+              <w:sym w:font="Wingdings" w:char="F0DF"/>
+            </w:r>
+            <w:r>
+              <w:t>2</w:t>
+            </w:r>
+          </w:p>
+          <w:p>
+            <w:r>
+              <w:t>suma = numero1 + numero2</w:t>
+            </w:r>
+          </w:p>
+          <w:p>
+            <w:r>
+              <w:t xml:space="preserve"> resta = numero1 - numero2</w:t>
+            </w:r>
+          </w:p>
+          <w:p>
+            <w:r>
+              <w:lastRenderedPageBreak/>
+              <w:t xml:space="preserve">  </w:t>
+            </w:r>
+            <w:proofErr w:type="spellStart"/>
+            <w:r>
+              <w:t>multiplicacion</w:t>
+            </w:r>
+            <w:proofErr w:type="spellEnd"/>
+            <w:r>
+              <w:t xml:space="preserve"> = numero1 * numero2</w:t>
+            </w:r>
+          </w:p>
+          <w:p>
+            <w:r>
+              <w:t xml:space="preserve">  </w:t>
+            </w:r>
+            <w:proofErr w:type="spellStart"/>
+            <w:r>
+              <w:t>division</w:t>
+            </w:r>
+            <w:proofErr w:type="spellEnd"/>
+            <w:r>
+              <w:t xml:space="preserve"> = numero1 / numero2</w:t>
+            </w:r>
+          </w:p>
+          <w:p>
+            <w:pPr>
+              <w:rPr>
+                <w:i/>
+              </w:rPr>
+            </w:pPr>
+            <w:r>
+              <w:rPr>
+                <w:i/>
+              </w:rPr>
+              <w:t xml:space="preserve">  mostrar </w:t>
+            </w:r>
+            <w:r>
+              <w:rPr>
+                <w:i/>
+              </w:rPr>
+              <w:t>"El r</w:t>
+            </w:r>
+            <w:r>
+              <w:rPr>
+                <w:i/>
+              </w:rPr>
+              <w:t>esultado de la suma es "+ suma</w:t>
+            </w:r>
+          </w:p>
+          <w:p>
+            <w:pPr>
+              <w:rPr>
+                <w:i/>
+              </w:rPr>
+            </w:pPr>
+            <w:r>
+              <w:rPr>
+                <w:i/>
+              </w:rPr>
+              <w:t xml:space="preserve">  mostrar </w:t>
+            </w:r>
+            <w:r>
+              <w:rPr>
+                <w:i/>
+              </w:rPr>
+              <w:t>"El res</w:t>
+            </w:r>
+            <w:r>
+              <w:rPr>
+                <w:i/>
+              </w:rPr>
+              <w:t>ultado de la resta es "+ resta</w:t>
+            </w:r>
+          </w:p>
+          <w:p>
+            <w:pPr>
+              <w:rPr>
+                <w:i/>
+              </w:rPr>
+            </w:pPr>
+            <w:r>
+              <w:rPr>
+                <w:i/>
+              </w:rPr>
+              <w:t xml:space="preserve">  </w:t>
+            </w:r>
+            <w:proofErr w:type="spellStart"/>
+            <w:r>
+              <w:rPr>
+                <w:i/>
+              </w:rPr>
+              <w:t>mostar</w:t>
+            </w:r>
+            <w:proofErr w:type="spellEnd"/>
+            <w:r>
+              <w:rPr>
+                <w:i/>
+              </w:rPr>
+              <w:t xml:space="preserve"> </w:t>
+            </w:r>
+            <w:r>
+              <w:rPr>
+                <w:i/>
+              </w:rPr>
+              <w:t xml:space="preserve">"El resultado de la </w:t>
+            </w:r>
+            <w:proofErr w:type="spellStart"/>
+            <w:r>
+              <w:rPr>
+                <w:i/>
+              </w:rPr>
+              <w:t>multi</w:t>
+            </w:r>
+            <w:r>
+              <w:rPr>
+                <w:i/>
+              </w:rPr>
+              <w:t>plicacion</w:t>
+            </w:r>
+            <w:proofErr w:type="spellEnd"/>
+            <w:r>
+              <w:rPr>
+                <w:i/>
+              </w:rPr>
+              <w:t xml:space="preserve"> es "+ </w:t>
+            </w:r>
+            <w:proofErr w:type="spellStart"/>
+            <w:r>
+              <w:rPr>
+                <w:i/>
+              </w:rPr>
+              <w:t>multiplicacion</w:t>
+            </w:r>
+            <w:proofErr w:type="spellEnd"/>
+          </w:p>
+          <w:p>
+            <w:pPr>
+              <w:rPr>
+                <w:i/>
+              </w:rPr>
+            </w:pPr>
+            <w:r>
+              <w:rPr>
+                <w:i/>
+              </w:rPr>
+              <w:t xml:space="preserve">  </w:t>
+            </w:r>
+            <w:proofErr w:type="spellStart"/>
+            <w:r>
+              <w:rPr>
+                <w:i/>
+              </w:rPr>
+              <w:t>mostar</w:t>
+            </w:r>
+            <w:proofErr w:type="spellEnd"/>
+            <w:r>
+              <w:rPr>
+                <w:i/>
+              </w:rPr>
+              <w:t xml:space="preserve"> </w:t>
+            </w:r>
+            <w:r>
+              <w:rPr>
+                <w:i/>
+              </w:rPr>
+              <w:t>"El</w:t>
+            </w:r>
+            <w:r>
+              <w:rPr>
+                <w:i/>
+              </w:rPr>
+              <w:t xml:space="preserve"> resultado de la </w:t>
+            </w:r>
+            <w:proofErr w:type="spellStart"/>
+            <w:r>
+              <w:rPr>
+                <w:i/>
+              </w:rPr>
+              <w:t>division</w:t>
+            </w:r>
+            <w:proofErr w:type="spellEnd"/>
+            <w:r>
+              <w:rPr>
+                <w:i/>
+              </w:rPr>
+              <w:t xml:space="preserve"> es "+ </w:t>
+            </w:r>
+            <w:proofErr w:type="spellStart"/>
+            <w:r>
+              <w:rPr>
+                <w:i/>
+              </w:rPr>
+              <w:t>division</w:t>
+            </w:r>
+          </w:p>
+          <w:p>
+            <w:pPr>
+              <w:rPr>
+                <w:i/>
+              </w:rPr>
+            </w:pPr>
+            <w:proofErr w:type="spellEnd"/>
+            <w:r>
+              <w:t>Fin</w:t>
+            </w:r>
+          </w:p>
+        </w:tc>
+      </w:tr>
+    </w:tbl>
+    <w:p/>
+    <w:p>
+      <w:pPr>
+        <w:rPr>
+          <w:u w:val="single"/>
+        </w:rPr>
+      </w:pPr>
+      <w:r>
+        <w:rPr>
+          <w:u w:val="single"/>
+        </w:rPr>
+        <w:t>CODIFICACION:</w:t>
+      </w:r>
+    </w:p>
+    <w:p>
+      <w:pPr>
+        <w:jc w:val="center"/>
+        <w:rPr>
+          <w:b/>
+        </w:rPr>
+      </w:pPr>
+      <w:r>
+        <w:rPr>
+          <w:noProof/>
+          <w:lang w:eastAsia="es-AR"/>
+        </w:rPr>
+        <w:drawing>
+          <wp:inline distT="0" distB="0" distL="0" distR="0" wp14:anchorId="2D0EA2C7" wp14:editId="35B2CE00">
+            <wp:extent cx="3764280" cy="3724884"/>
+            <wp:effectExtent l="0" t="0" r="7620" b="9525"/>
+            <wp:docPr id="28" name="Imagen 28"/>
+            <wp:cNvGraphicFramePr>
+              <a:graphicFrameLocks xmlns:a="http://schemas.openxmlformats.org/drawingml/2006/main" noChangeAspect="1"/>
+            </wp:cNvGraphicFramePr>
+            <a:graphic xmlns:a="http://schemas.openxmlformats.org/drawingml/2006/main">
+              <a:graphicData uri="http://schemas.openxmlformats.org/drawingml/2006/picture">
+                <pic:pic xmlns:pic="http://schemas.openxmlformats.org/drawingml/2006/picture">
+                  <pic:nvPicPr>
+                    <pic:cNvPr id="1" name=""/>
+                    <pic:cNvPicPr/>
+                  </pic:nvPicPr>
+                  <pic:blipFill>
+                    <a:blip r:embed="rId26"/>
+                    <a:stretch>
+                      <a:fillRect/>
+                    </a:stretch>
+                  </pic:blipFill>
+                  <pic:spPr>
+                    <a:xfrm>
+                      <a:off x="0" y="0"/>
+                      <a:ext cx="3770134" cy="3730677"/>
+                    </a:xfrm>
+                    <a:prstGeom prst="rect">
+                      <a:avLst/>
+                    </a:prstGeom>
+                  </pic:spPr>
+                </pic:pic>
+              </a:graphicData>
+            </a:graphic>
+          </wp:inline>
+        </w:drawing>
+      </w:r>
+    </w:p>
+    <w:p>
       <w:r>
         <w:rPr>
           <w:b/>
           <w:noProof/>
           <w:lang w:eastAsia="es-AR"/>
         </w:rPr>
-        <w:lastRenderedPageBreak/>
         <w:drawing>
           <wp:anchor distT="0" distB="0" distL="114300" distR="114300" simplePos="0" relativeHeight="251664384" behindDoc="0" locked="0" layoutInCell="1" allowOverlap="1" wp14:anchorId="7F2C00F1" wp14:editId="0BF5C718">
             <wp:simplePos x="0" y="0"/>
@@ -4632,7 +6139,7 @@
                     <pic:cNvPicPr/>
                   </pic:nvPicPr>
                   <pic:blipFill>
-                    <a:blip r:embed="rId25">
+                    <a:blip r:embed="rId27">
                       <a:extLst>
                         <a:ext uri="{28A0092B-C50C-407E-A947-70E740481C1C}">
                           <a14:useLocalDpi xmlns:a14="http://schemas.microsoft.com/office/drawing/2010/main" val="0"/>
@@ -4716,6 +6223,7 @@
         <w:rPr>
           <w:i/>
         </w:rPr>
+        <w:lastRenderedPageBreak/>
         <w:t>Descripción del problema:</w:t>
       </w:r>
       <w:r>
@@ -4764,10 +6272,12 @@
         <w:tab/>
       </w:r>
       <w:proofErr w:type="spellStart"/>
+      <w:proofErr w:type="gramStart"/>
       <w:r>
         <w:t>coordenadasRect</w:t>
       </w:r>
       <w:proofErr w:type="spellEnd"/>
+      <w:proofErr w:type="gramEnd"/>
       <w:r>
         <w:t>: coordenadas cartesianas</w:t>
       </w:r>
@@ -4781,7 +6291,14 @@
       </w:r>
       <w:r>
         <w:tab/>
-        <w:t xml:space="preserve">ancho, alto, </w:t>
+      </w:r>
+      <w:proofErr w:type="gramStart"/>
+      <w:r>
+        <w:t>ancho</w:t>
+      </w:r>
+      <w:proofErr w:type="gramEnd"/>
+      <w:r>
+        <w:t xml:space="preserve">, alto, </w:t>
       </w:r>
       <w:proofErr w:type="spellStart"/>
       <w:r>
@@ -4803,10 +6320,12 @@
         <w:tab/>
       </w:r>
       <w:proofErr w:type="spellStart"/>
+      <w:proofErr w:type="gramStart"/>
       <w:r>
         <w:t>anchoLienzo</w:t>
       </w:r>
       <w:proofErr w:type="spellEnd"/>
+      <w:proofErr w:type="gramEnd"/>
       <w:r>
         <w:t xml:space="preserve">, </w:t>
       </w:r>
@@ -5132,7 +6651,6 @@
           </w:p>
           <w:p>
             <w:r>
-              <w:lastRenderedPageBreak/>
               <w:t xml:space="preserve">     Para y</w:t>
             </w:r>
             <w:r>
@@ -5254,6 +6772,7 @@
           <w:noProof/>
           <w:lang w:eastAsia="es-AR"/>
         </w:rPr>
+        <w:lastRenderedPageBreak/>
         <w:drawing>
           <wp:inline distT="0" distB="0" distL="0" distR="0" wp14:anchorId="56E4E7A2" wp14:editId="7124C3CA">
             <wp:extent cx="5400040" cy="3502660"/>
@@ -5270,7 +6789,7 @@
                     <pic:cNvPicPr/>
                   </pic:nvPicPr>
                   <pic:blipFill>
-                    <a:blip r:embed="rId26"/>
+                    <a:blip r:embed="rId28"/>
                     <a:stretch>
                       <a:fillRect/>
                     </a:stretch>
@@ -5334,7 +6853,7 @@
                     <pic:cNvPicPr/>
                   </pic:nvPicPr>
                   <pic:blipFill>
-                    <a:blip r:embed="rId27"/>
+                    <a:blip r:embed="rId29"/>
                     <a:stretch>
                       <a:fillRect/>
                     </a:stretch>
@@ -5355,7 +6874,14 @@
         </w:drawing>
       </w:r>
     </w:p>
-    <w:p>
+    <w:p/>
+    <w:p/>
+    <w:p/>
+    <w:p/>
+    <w:p/>
+    <w:p>
+      <w:bookmarkStart w:id="0" w:name="_GoBack"/>
+      <w:bookmarkEnd w:id="0"/>
       <w:r>
         <w:lastRenderedPageBreak/>
         <w:t>Conclusión</w:t>
@@ -5390,12 +6916,17 @@
         <w:t xml:space="preserve">, </w:t>
       </w:r>
       <w:proofErr w:type="spellStart"/>
+      <w:proofErr w:type="gramStart"/>
       <w:r>
         <w:t>keyPressed</w:t>
       </w:r>
       <w:proofErr w:type="spellEnd"/>
       <w:r>
-        <w:t xml:space="preserve"> , etc.</w:t>
+        <w:t xml:space="preserve"> ,</w:t>
+      </w:r>
+      <w:proofErr w:type="gramEnd"/>
+      <w:r>
+        <w:t xml:space="preserve"> etc.</w:t>
       </w:r>
     </w:p>
     <w:p>
@@ -5405,7 +6936,7 @@
           <w:tab w:val="center" w:pos="4252"/>
         </w:tabs>
         <w:sectPr>
-          <w:headerReference w:type="first" r:id="rId28"/>
+          <w:headerReference w:type="first" r:id="rId30"/>
           <w:pgSz w:w="11906" w:h="16838"/>
           <w:pgMar w:top="1417" w:right="1701" w:bottom="1417" w:left="1701" w:header="708" w:footer="708" w:gutter="0"/>
           <w:pgBorders w:display="notFirstPage">
@@ -5419,8 +6950,6 @@
       <w:r>
         <w:tab/>
       </w:r>
-      <w:bookmarkStart w:id="0" w:name="_GoBack"/>
-      <w:bookmarkEnd w:id="0"/>
     </w:p>
     <w:p/>
     <w:sectPr>
@@ -5691,7 +7220,7 @@
               <v:shape id="_x0000_i1026" type="#_x0000_t75" style="width:78pt;height:45pt" o:ole="">
                 <v:imagedata r:id="rId2" o:title=""/>
               </v:shape>
-              <o:OLEObject Type="Embed" ProgID="PBrush" ShapeID="_x0000_i1026" DrawAspect="Content" ObjectID="_1774708901" r:id="rId3"/>
+              <o:OLEObject Type="Embed" ProgID="PBrush" ShapeID="_x0000_i1026" DrawAspect="Content" ObjectID="_1774901120" r:id="rId3"/>
             </w:object>
           </w:r>
         </w:p>
@@ -5910,7 +7439,7 @@
               <v:shape id="_x0000_i1027" type="#_x0000_t75" style="width:78pt;height:45pt" o:ole="">
                 <v:imagedata r:id="rId2" o:title=""/>
               </v:shape>
-              <o:OLEObject Type="Embed" ProgID="PBrush" ShapeID="_x0000_i1027" DrawAspect="Content" ObjectID="_1774708902" r:id="rId3"/>
+              <o:OLEObject Type="Embed" ProgID="PBrush" ShapeID="_x0000_i1027" DrawAspect="Content" ObjectID="_1774901121" r:id="rId3"/>
             </w:object>
           </w:r>
         </w:p>

</xml_diff>